<commit_message>
21/02 se escapa la vida
</commit_message>
<xml_diff>
--- a/SistemasGestionEmpresarial/2ºev/ProyectoERPFinal/apuntesillos.docx
+++ b/SistemasGestionEmpresarial/2ºev/ProyectoERPFinal/apuntesillos.docx
@@ -437,20 +437,157 @@
     </w:p>
     <w:p/>
     <w:p>
-      <w:pPr>
-        <w:rPr>
-          <w:u w:val="single"/>
-        </w:rPr>
-      </w:pPr>
-    </w:p>
-    <w:p/>
+      <w:r>
+        <w:t xml:space="preserve">Y </w:t>
+      </w:r>
+      <w:proofErr w:type="spellStart"/>
+      <w:r>
+        <w:t>descomentamos</w:t>
+      </w:r>
+      <w:proofErr w:type="spellEnd"/>
+      <w:r>
+        <w:t xml:space="preserve"> el </w:t>
+      </w:r>
+      <w:proofErr w:type="spellStart"/>
+      <w:r>
+        <w:t>csv</w:t>
+      </w:r>
+      <w:proofErr w:type="spellEnd"/>
+      <w:r>
+        <w:t xml:space="preserve"> de </w:t>
+      </w:r>
+      <w:proofErr w:type="spellStart"/>
+      <w:r>
+        <w:t>security</w:t>
+      </w:r>
+      <w:proofErr w:type="spellEnd"/>
+      <w:r>
+        <w:t xml:space="preserve"> para poder ejercer de </w:t>
+      </w:r>
+      <w:proofErr w:type="spellStart"/>
+      <w:r>
+        <w:t>superusuario</w:t>
+      </w:r>
+      <w:proofErr w:type="spellEnd"/>
+    </w:p>
     <w:p>
       <w:r>
         <w:rPr>
           <w:noProof/>
           <w:lang w:eastAsia="es-ES"/>
         </w:rPr>
-        <w:lastRenderedPageBreak/>
+        <w:drawing>
+          <wp:inline distT="0" distB="0" distL="0" distR="0">
+            <wp:extent cx="2880360" cy="800100"/>
+            <wp:effectExtent l="19050" t="0" r="0" b="0"/>
+            <wp:docPr id="1" name="Imagen 1"/>
+            <wp:cNvGraphicFramePr>
+              <a:graphicFrameLocks xmlns:a="http://schemas.openxmlformats.org/drawingml/2006/main" noChangeAspect="1"/>
+            </wp:cNvGraphicFramePr>
+            <a:graphic xmlns:a="http://schemas.openxmlformats.org/drawingml/2006/main">
+              <a:graphicData uri="http://schemas.openxmlformats.org/drawingml/2006/picture">
+                <pic:pic xmlns:pic="http://schemas.openxmlformats.org/drawingml/2006/picture">
+                  <pic:nvPicPr>
+                    <pic:cNvPr id="0" name="Picture 1"/>
+                    <pic:cNvPicPr>
+                      <a:picLocks noChangeAspect="1" noChangeArrowheads="1"/>
+                    </pic:cNvPicPr>
+                  </pic:nvPicPr>
+                  <pic:blipFill>
+                    <a:blip r:embed="rId11" cstate="print"/>
+                    <a:srcRect/>
+                    <a:stretch>
+                      <a:fillRect/>
+                    </a:stretch>
+                  </pic:blipFill>
+                  <pic:spPr bwMode="auto">
+                    <a:xfrm>
+                      <a:off x="0" y="0"/>
+                      <a:ext cx="2880360" cy="800100"/>
+                    </a:xfrm>
+                    <a:prstGeom prst="rect">
+                      <a:avLst/>
+                    </a:prstGeom>
+                    <a:noFill/>
+                    <a:ln w="9525">
+                      <a:noFill/>
+                      <a:miter lim="800000"/>
+                      <a:headEnd/>
+                      <a:tailEnd/>
+                    </a:ln>
+                  </pic:spPr>
+                </pic:pic>
+              </a:graphicData>
+            </a:graphic>
+          </wp:inline>
+        </w:drawing>
+      </w:r>
+    </w:p>
+    <w:p>
+      <w:r>
+        <w:t>Y aprovecho en las líneas de arriba para hacer visible el módulo</w:t>
+      </w:r>
+    </w:p>
+    <w:p>
+      <w:r>
+        <w:rPr>
+          <w:noProof/>
+          <w:lang w:eastAsia="es-ES"/>
+        </w:rPr>
+        <w:drawing>
+          <wp:inline distT="0" distB="0" distL="0" distR="0">
+            <wp:extent cx="1859280" cy="685800"/>
+            <wp:effectExtent l="19050" t="0" r="7620" b="0"/>
+            <wp:docPr id="8" name="Imagen 4"/>
+            <wp:cNvGraphicFramePr>
+              <a:graphicFrameLocks xmlns:a="http://schemas.openxmlformats.org/drawingml/2006/main" noChangeAspect="1"/>
+            </wp:cNvGraphicFramePr>
+            <a:graphic xmlns:a="http://schemas.openxmlformats.org/drawingml/2006/main">
+              <a:graphicData uri="http://schemas.openxmlformats.org/drawingml/2006/picture">
+                <pic:pic xmlns:pic="http://schemas.openxmlformats.org/drawingml/2006/picture">
+                  <pic:nvPicPr>
+                    <pic:cNvPr id="0" name="Picture 4"/>
+                    <pic:cNvPicPr>
+                      <a:picLocks noChangeAspect="1" noChangeArrowheads="1"/>
+                    </pic:cNvPicPr>
+                  </pic:nvPicPr>
+                  <pic:blipFill>
+                    <a:blip r:embed="rId12" cstate="print"/>
+                    <a:srcRect/>
+                    <a:stretch>
+                      <a:fillRect/>
+                    </a:stretch>
+                  </pic:blipFill>
+                  <pic:spPr bwMode="auto">
+                    <a:xfrm>
+                      <a:off x="0" y="0"/>
+                      <a:ext cx="1859280" cy="685800"/>
+                    </a:xfrm>
+                    <a:prstGeom prst="rect">
+                      <a:avLst/>
+                    </a:prstGeom>
+                    <a:noFill/>
+                    <a:ln w="9525">
+                      <a:noFill/>
+                      <a:miter lim="800000"/>
+                      <a:headEnd/>
+                      <a:tailEnd/>
+                    </a:ln>
+                  </pic:spPr>
+                </pic:pic>
+              </a:graphicData>
+            </a:graphic>
+          </wp:inline>
+        </w:drawing>
+      </w:r>
+    </w:p>
+    <w:p/>
+    <w:p>
+      <w:r>
+        <w:rPr>
+          <w:noProof/>
+          <w:lang w:eastAsia="es-ES"/>
+        </w:rPr>
         <w:drawing>
           <wp:inline distT="0" distB="0" distL="0" distR="0">
             <wp:extent cx="5400040" cy="2233734"/>
@@ -469,7 +606,7 @@
                     </pic:cNvPicPr>
                   </pic:nvPicPr>
                   <pic:blipFill>
-                    <a:blip r:embed="rId11" cstate="print"/>
+                    <a:blip r:embed="rId13" cstate="print"/>
                     <a:srcRect/>
                     <a:stretch>
                       <a:fillRect/>
@@ -527,7 +664,7 @@
                     </pic:cNvPicPr>
                   </pic:nvPicPr>
                   <pic:blipFill>
-                    <a:blip r:embed="rId12" cstate="print"/>
+                    <a:blip r:embed="rId14" cstate="print"/>
                     <a:srcRect/>
                     <a:stretch>
                       <a:fillRect/>
@@ -586,7 +723,7 @@
                     </pic:cNvPicPr>
                   </pic:nvPicPr>
                   <pic:blipFill>
-                    <a:blip r:embed="rId13" cstate="print"/>
+                    <a:blip r:embed="rId15" cstate="print"/>
                     <a:srcRect/>
                     <a:stretch>
                       <a:fillRect/>

</xml_diff>